<commit_message>
activity jumping add cardView
</commit_message>
<xml_diff>
--- a/《天天记录》软件需求说明书.docx
+++ b/《天天记录》软件需求说明书.docx
@@ -13,13 +13,7 @@
         <w:rPr>
           <w:rFonts w:hint="eastAsia"/>
         </w:rPr>
-        <w:t>文档编号：</w:t>
-      </w:r>
-      <w:r>
-        <w:rPr>
-          <w:rFonts w:hint="eastAsia"/>
-        </w:rPr>
-        <w:t>____________</w:t>
+        <w:t>文档编号：____________</w:t>
       </w:r>
     </w:p>
     <w:p>
@@ -30,13 +24,7 @@
         <w:rPr>
           <w:rFonts w:hint="eastAsia"/>
         </w:rPr>
-        <w:t>保密级别：</w:t>
-      </w:r>
-      <w:r>
-        <w:rPr>
-          <w:rFonts w:hint="eastAsia"/>
-        </w:rPr>
-        <w:t>____________</w:t>
+        <w:t>保密级别：____________</w:t>
       </w:r>
     </w:p>
     <w:p/>
@@ -230,39 +218,7 @@
           <w:b/>
           <w:sz w:val="28"/>
         </w:rPr>
-        <w:t>版</w:t>
-      </w:r>
-      <w:r>
-        <w:rPr>
-          <w:rFonts w:hint="eastAsia"/>
-          <w:b/>
-          <w:sz w:val="28"/>
-        </w:rPr>
-        <w:t xml:space="preserve"> </w:t>
-      </w:r>
-      <w:r>
-        <w:rPr>
-          <w:rFonts w:hint="eastAsia"/>
-          <w:b/>
-          <w:sz w:val="28"/>
-        </w:rPr>
-        <w:t>本</w:t>
-      </w:r>
-      <w:r>
-        <w:rPr>
-          <w:rFonts w:hint="eastAsia"/>
-          <w:b/>
-          <w:sz w:val="28"/>
-        </w:rPr>
-        <w:t xml:space="preserve"> </w:t>
-      </w:r>
-      <w:r>
-        <w:rPr>
-          <w:rFonts w:hint="eastAsia"/>
-          <w:b/>
-          <w:sz w:val="28"/>
-        </w:rPr>
-        <w:t>号：</w:t>
+        <w:t>版 本 号：</w:t>
       </w:r>
       <w:r>
         <w:rPr>
@@ -306,39 +262,7 @@
           <w:b/>
           <w:sz w:val="28"/>
         </w:rPr>
-        <w:t>编</w:t>
-      </w:r>
-      <w:r>
-        <w:rPr>
-          <w:rFonts w:hint="eastAsia"/>
-          <w:b/>
-          <w:sz w:val="28"/>
-        </w:rPr>
-        <w:t xml:space="preserve"> </w:t>
-      </w:r>
-      <w:r>
-        <w:rPr>
-          <w:rFonts w:hint="eastAsia"/>
-          <w:b/>
-          <w:sz w:val="28"/>
-        </w:rPr>
-        <w:t>写</w:t>
-      </w:r>
-      <w:r>
-        <w:rPr>
-          <w:rFonts w:hint="eastAsia"/>
-          <w:b/>
-          <w:sz w:val="28"/>
-        </w:rPr>
-        <w:t xml:space="preserve"> </w:t>
-      </w:r>
-      <w:r>
-        <w:rPr>
-          <w:rFonts w:hint="eastAsia"/>
-          <w:b/>
-          <w:sz w:val="28"/>
-        </w:rPr>
-        <w:t>者：</w:t>
+        <w:t>编 写 者：</w:t>
       </w:r>
       <w:r>
         <w:rPr>
@@ -382,39 +306,7 @@
           <w:b/>
           <w:sz w:val="28"/>
         </w:rPr>
-        <w:t>审</w:t>
-      </w:r>
-      <w:r>
-        <w:rPr>
-          <w:rFonts w:hint="eastAsia"/>
-          <w:b/>
-          <w:sz w:val="28"/>
-        </w:rPr>
-        <w:t xml:space="preserve"> </w:t>
-      </w:r>
-      <w:r>
-        <w:rPr>
-          <w:rFonts w:hint="eastAsia"/>
-          <w:b/>
-          <w:sz w:val="28"/>
-        </w:rPr>
-        <w:t>核</w:t>
-      </w:r>
-      <w:r>
-        <w:rPr>
-          <w:rFonts w:hint="eastAsia"/>
-          <w:b/>
-          <w:sz w:val="28"/>
-        </w:rPr>
-        <w:t xml:space="preserve"> </w:t>
-      </w:r>
-      <w:r>
-        <w:rPr>
-          <w:rFonts w:hint="eastAsia"/>
-          <w:b/>
-          <w:sz w:val="28"/>
-        </w:rPr>
-        <w:t>者：</w:t>
+        <w:t>审 核 者：</w:t>
       </w:r>
       <w:r>
         <w:rPr>
@@ -440,39 +332,7 @@
           <w:b/>
           <w:sz w:val="28"/>
         </w:rPr>
-        <w:t>批</w:t>
-      </w:r>
-      <w:r>
-        <w:rPr>
-          <w:rFonts w:hint="eastAsia"/>
-          <w:b/>
-          <w:sz w:val="28"/>
-        </w:rPr>
-        <w:t xml:space="preserve"> </w:t>
-      </w:r>
-      <w:r>
-        <w:rPr>
-          <w:rFonts w:hint="eastAsia"/>
-          <w:b/>
-          <w:sz w:val="28"/>
-        </w:rPr>
-        <w:t>准</w:t>
-      </w:r>
-      <w:r>
-        <w:rPr>
-          <w:rFonts w:hint="eastAsia"/>
-          <w:b/>
-          <w:sz w:val="28"/>
-        </w:rPr>
-        <w:t xml:space="preserve"> </w:t>
-      </w:r>
-      <w:r>
-        <w:rPr>
-          <w:rFonts w:hint="eastAsia"/>
-          <w:b/>
-          <w:sz w:val="28"/>
-        </w:rPr>
-        <w:t>者：</w:t>
+        <w:t>批 准 者：</w:t>
       </w:r>
       <w:r>
         <w:rPr>
@@ -510,21 +370,7 @@
           <w:sz w:val="32"/>
         </w:rPr>
         <w:lastRenderedPageBreak/>
-        <w:t>目</w:t>
-      </w:r>
-      <w:r>
-        <w:rPr>
-          <w:rFonts w:hint="eastAsia"/>
-          <w:sz w:val="32"/>
-        </w:rPr>
-        <w:t xml:space="preserve">  </w:t>
-      </w:r>
-      <w:r>
-        <w:rPr>
-          <w:rFonts w:hint="eastAsia"/>
-          <w:sz w:val="32"/>
-        </w:rPr>
-        <w:t>录</w:t>
+        <w:t>目  录</w:t>
       </w:r>
     </w:p>
     <w:p/>
@@ -562,13 +408,7 @@
         <w:rPr>
           <w:noProof/>
         </w:rPr>
-        <w:t>1</w:t>
-      </w:r>
-      <w:r>
-        <w:rPr>
-          <w:noProof/>
-        </w:rPr>
-        <w:t>引言</w:t>
+        <w:t>1引言</w:t>
       </w:r>
       <w:r>
         <w:rPr>
@@ -628,13 +468,7 @@
         <w:rPr>
           <w:noProof/>
         </w:rPr>
-        <w:t>1.1</w:t>
-      </w:r>
-      <w:r>
-        <w:rPr>
-          <w:noProof/>
-        </w:rPr>
-        <w:t>编写目的</w:t>
+        <w:t>1.1编写目的</w:t>
       </w:r>
       <w:r>
         <w:rPr>
@@ -694,13 +528,7 @@
         <w:rPr>
           <w:noProof/>
         </w:rPr>
-        <w:t>1.2</w:t>
-      </w:r>
-      <w:r>
-        <w:rPr>
-          <w:noProof/>
-        </w:rPr>
-        <w:t>背景</w:t>
+        <w:t>1.2背景</w:t>
       </w:r>
       <w:r>
         <w:rPr>
@@ -760,13 +588,7 @@
         <w:rPr>
           <w:noProof/>
         </w:rPr>
-        <w:t>1.3</w:t>
-      </w:r>
-      <w:r>
-        <w:rPr>
-          <w:noProof/>
-        </w:rPr>
-        <w:t>定义</w:t>
+        <w:t>1.3定义</w:t>
       </w:r>
       <w:r>
         <w:rPr>
@@ -826,13 +648,7 @@
         <w:rPr>
           <w:noProof/>
         </w:rPr>
-        <w:t>1.4</w:t>
-      </w:r>
-      <w:r>
-        <w:rPr>
-          <w:noProof/>
-        </w:rPr>
-        <w:t>参考资料</w:t>
+        <w:t>1.4参考资料</w:t>
       </w:r>
       <w:r>
         <w:rPr>
@@ -892,13 +708,7 @@
         <w:rPr>
           <w:noProof/>
         </w:rPr>
-        <w:t>2</w:t>
-      </w:r>
-      <w:r>
-        <w:rPr>
-          <w:noProof/>
-        </w:rPr>
-        <w:t>任务概述</w:t>
+        <w:t>2任务概述</w:t>
       </w:r>
       <w:r>
         <w:rPr>
@@ -958,13 +768,7 @@
         <w:rPr>
           <w:noProof/>
         </w:rPr>
-        <w:t>2.1</w:t>
-      </w:r>
-      <w:r>
-        <w:rPr>
-          <w:noProof/>
-        </w:rPr>
-        <w:t>目标</w:t>
+        <w:t>2.1目标</w:t>
       </w:r>
       <w:r>
         <w:rPr>
@@ -1024,13 +828,7 @@
         <w:rPr>
           <w:noProof/>
         </w:rPr>
-        <w:t>2.2</w:t>
-      </w:r>
-      <w:r>
-        <w:rPr>
-          <w:noProof/>
-        </w:rPr>
-        <w:t>用户的特点</w:t>
+        <w:t>2.2用户的特点</w:t>
       </w:r>
       <w:r>
         <w:rPr>
@@ -1090,13 +888,7 @@
         <w:rPr>
           <w:noProof/>
         </w:rPr>
-        <w:t>2.3</w:t>
-      </w:r>
-      <w:r>
-        <w:rPr>
-          <w:noProof/>
-        </w:rPr>
-        <w:t>假定和约束</w:t>
+        <w:t>2.3假定和约束</w:t>
       </w:r>
       <w:r>
         <w:rPr>
@@ -1156,13 +948,7 @@
         <w:rPr>
           <w:noProof/>
         </w:rPr>
-        <w:t>3</w:t>
-      </w:r>
-      <w:r>
-        <w:rPr>
-          <w:noProof/>
-        </w:rPr>
-        <w:t>需求规定</w:t>
+        <w:t>3需求规定</w:t>
       </w:r>
       <w:r>
         <w:rPr>
@@ -1222,13 +1008,7 @@
         <w:rPr>
           <w:noProof/>
         </w:rPr>
-        <w:t>3.1</w:t>
-      </w:r>
-      <w:r>
-        <w:rPr>
-          <w:noProof/>
-        </w:rPr>
-        <w:t>对功能的规定</w:t>
+        <w:t>3.1对功能的规定</w:t>
       </w:r>
       <w:r>
         <w:rPr>
@@ -1288,13 +1068,7 @@
         <w:rPr>
           <w:noProof/>
         </w:rPr>
-        <w:t>3.2</w:t>
-      </w:r>
-      <w:r>
-        <w:rPr>
-          <w:noProof/>
-        </w:rPr>
-        <w:t>对性能的规定</w:t>
+        <w:t>3.2对性能的规定</w:t>
       </w:r>
       <w:r>
         <w:rPr>
@@ -1353,13 +1127,7 @@
         <w:rPr>
           <w:noProof/>
         </w:rPr>
-        <w:t>3.2.1</w:t>
-      </w:r>
-      <w:r>
-        <w:rPr>
-          <w:noProof/>
-        </w:rPr>
-        <w:t>精度</w:t>
+        <w:t>3.2.1精度</w:t>
       </w:r>
       <w:r>
         <w:rPr>
@@ -1418,13 +1186,7 @@
         <w:rPr>
           <w:noProof/>
         </w:rPr>
-        <w:t>3.2.2</w:t>
-      </w:r>
-      <w:r>
-        <w:rPr>
-          <w:noProof/>
-        </w:rPr>
-        <w:t>时间特性要求</w:t>
+        <w:t>3.2.2时间特性要求</w:t>
       </w:r>
       <w:r>
         <w:rPr>
@@ -1483,13 +1245,7 @@
         <w:rPr>
           <w:noProof/>
         </w:rPr>
-        <w:t>3.2.3</w:t>
-      </w:r>
-      <w:r>
-        <w:rPr>
-          <w:noProof/>
-        </w:rPr>
-        <w:t>灵活性</w:t>
+        <w:t>3.2.3灵活性</w:t>
       </w:r>
       <w:r>
         <w:rPr>
@@ -1549,13 +1305,7 @@
         <w:rPr>
           <w:noProof/>
         </w:rPr>
-        <w:t>3.3</w:t>
-      </w:r>
-      <w:r>
-        <w:rPr>
-          <w:noProof/>
-        </w:rPr>
-        <w:t>输入输出要求</w:t>
+        <w:t>3.3输入输出要求</w:t>
       </w:r>
       <w:r>
         <w:rPr>
@@ -1615,13 +1365,7 @@
         <w:rPr>
           <w:noProof/>
         </w:rPr>
-        <w:t>3.4</w:t>
-      </w:r>
-      <w:r>
-        <w:rPr>
-          <w:noProof/>
-        </w:rPr>
-        <w:t>数据管理能力要求</w:t>
+        <w:t>3.4数据管理能力要求</w:t>
       </w:r>
       <w:r>
         <w:rPr>
@@ -1681,13 +1425,7 @@
         <w:rPr>
           <w:noProof/>
         </w:rPr>
-        <w:t>3.5</w:t>
-      </w:r>
-      <w:r>
-        <w:rPr>
-          <w:noProof/>
-        </w:rPr>
-        <w:t>故障处理要求</w:t>
+        <w:t>3.5故障处理要求</w:t>
       </w:r>
       <w:r>
         <w:rPr>
@@ -1747,13 +1485,7 @@
         <w:rPr>
           <w:noProof/>
         </w:rPr>
-        <w:t>4</w:t>
-      </w:r>
-      <w:r>
-        <w:rPr>
-          <w:noProof/>
-        </w:rPr>
-        <w:t>运行环境规定</w:t>
+        <w:t>4运行环境规定</w:t>
       </w:r>
       <w:r>
         <w:rPr>
@@ -1813,13 +1545,7 @@
         <w:rPr>
           <w:noProof/>
         </w:rPr>
-        <w:t>4.1</w:t>
-      </w:r>
-      <w:r>
-        <w:rPr>
-          <w:noProof/>
-        </w:rPr>
-        <w:t>设备</w:t>
+        <w:t>4.1设备</w:t>
       </w:r>
       <w:r>
         <w:rPr>
@@ -1879,13 +1605,7 @@
         <w:rPr>
           <w:noProof/>
         </w:rPr>
-        <w:t>4.2</w:t>
-      </w:r>
-      <w:r>
-        <w:rPr>
-          <w:noProof/>
-        </w:rPr>
-        <w:t>支持软件</w:t>
+        <w:t>4.2支持软件</w:t>
       </w:r>
       <w:r>
         <w:rPr>
@@ -1945,13 +1665,7 @@
         <w:rPr>
           <w:noProof/>
         </w:rPr>
-        <w:t>4.3</w:t>
-      </w:r>
-      <w:r>
-        <w:rPr>
-          <w:noProof/>
-        </w:rPr>
-        <w:t>接口</w:t>
+        <w:t>4.3接口</w:t>
       </w:r>
       <w:r>
         <w:rPr>
@@ -2053,111 +1767,69 @@
         <w:rPr>
           <w:rFonts w:hint="eastAsia"/>
         </w:rPr>
-        <w:t>编写目</w:t>
-      </w:r>
-      <w:bookmarkStart w:id="2" w:name="_GoBack"/>
+        <w:t>编写目的</w:t>
+      </w:r>
+      <w:bookmarkEnd w:id="1"/>
+    </w:p>
+    <w:p>
+      <w:pPr>
+        <w:pStyle w:val="a0"/>
+      </w:pPr>
+      <w:r>
+        <w:t>（1）为了更好的了解软件的需求，该文档可供用户浏览，了解内容和各部分模块所列功能。</w:t>
+      </w:r>
+    </w:p>
+    <w:p>
+      <w:pPr>
+        <w:pStyle w:val="a0"/>
+      </w:pPr>
+      <w:r>
+        <w:t>（2）为了使开发更具有目的性。开发人员需要对需求进行深刻了解，该文档可供代码编写人员浏览，使开发过程不离主线，更完整地看到各模块的数据流通。</w:t>
+      </w:r>
+    </w:p>
+    <w:p>
+      <w:pPr>
+        <w:pStyle w:val="a0"/>
+      </w:pPr>
+      <w:r>
+        <w:t>（3）为了方便整体维护，开发管理者需要整体把握软件各模块功能的是实现与测试，该文档可供开发管理人员浏览，对内容进行动态调整。</w:t>
+      </w:r>
+    </w:p>
+    <w:p>
+      <w:pPr>
+        <w:ind w:firstLine="480"/>
+        <w:rPr>
+          <w:i/>
+          <w:color w:val="808080"/>
+        </w:rPr>
+      </w:pPr>
+      <w:r>
+        <w:rPr>
+          <w:rFonts w:hint="eastAsia"/>
+          <w:i/>
+          <w:color w:val="808080"/>
+        </w:rPr>
+        <w:t>{说明编写这份软件需求说明书的目的，并指出预期的读者。}</w:t>
+      </w:r>
+    </w:p>
+    <w:p>
+      <w:pPr>
+        <w:pStyle w:val="3"/>
+      </w:pPr>
+      <w:bookmarkStart w:id="2" w:name="_Toc907522"/>
+      <w:r>
+        <w:rPr>
+          <w:rFonts w:hint="eastAsia"/>
+        </w:rPr>
+        <w:t>1.2</w:t>
+      </w:r>
+      <w:r>
+        <w:rPr>
+          <w:rFonts w:hint="eastAsia"/>
+        </w:rPr>
+        <w:t>背景</w:t>
+      </w:r>
       <w:bookmarkEnd w:id="2"/>
-      <w:r>
-        <w:rPr>
-          <w:rFonts w:hint="eastAsia"/>
-        </w:rPr>
-        <w:t>的</w:t>
-      </w:r>
-      <w:bookmarkEnd w:id="1"/>
-    </w:p>
-    <w:p>
-      <w:pPr>
-        <w:pStyle w:val="a0"/>
-      </w:pPr>
-      <w:r>
-        <w:t>（</w:t>
-      </w:r>
-      <w:r>
-        <w:t>1</w:t>
-      </w:r>
-      <w:r>
-        <w:t>）为了更好的了解软件的需求，该文档可供用户浏览，了解内容和各部分模块所列功能。</w:t>
-      </w:r>
-    </w:p>
-    <w:p>
-      <w:pPr>
-        <w:pStyle w:val="a0"/>
-      </w:pPr>
-      <w:r>
-        <w:t>（</w:t>
-      </w:r>
-      <w:r>
-        <w:t>2</w:t>
-      </w:r>
-      <w:r>
-        <w:t>）为了使开发更具有目的性。开发人员需要对需求进行深刻了解，该文档可供代码编写人员浏览，使开发过程不离主线，更完整地看到各模块的数据流通。</w:t>
-      </w:r>
-    </w:p>
-    <w:p>
-      <w:pPr>
-        <w:pStyle w:val="a0"/>
-      </w:pPr>
-      <w:r>
-        <w:t>（</w:t>
-      </w:r>
-      <w:r>
-        <w:t>3</w:t>
-      </w:r>
-      <w:r>
-        <w:t>）为了方便整体维护，开发管理者需要整体把握软件各模块功能的是实现与测试，该文档可供开发管理人员浏览，对内容进行动态调整。</w:t>
-      </w:r>
-    </w:p>
-    <w:p>
-      <w:pPr>
-        <w:ind w:firstLine="480"/>
-        <w:rPr>
-          <w:i/>
-          <w:color w:val="808080"/>
-        </w:rPr>
-      </w:pPr>
-      <w:r>
-        <w:rPr>
-          <w:rFonts w:hint="eastAsia"/>
-          <w:i/>
-          <w:color w:val="808080"/>
-        </w:rPr>
-        <w:t>{</w:t>
-      </w:r>
-      <w:r>
-        <w:rPr>
-          <w:rFonts w:hint="eastAsia"/>
-          <w:i/>
-          <w:color w:val="808080"/>
-        </w:rPr>
-        <w:t>说明编写这份软件需求说明书的目的，并指出预期的读者。</w:t>
-      </w:r>
-      <w:r>
-        <w:rPr>
-          <w:rFonts w:hint="eastAsia"/>
-          <w:i/>
-          <w:color w:val="808080"/>
-        </w:rPr>
-        <w:t>}</w:t>
-      </w:r>
-    </w:p>
-    <w:p>
-      <w:pPr>
-        <w:pStyle w:val="3"/>
-      </w:pPr>
-      <w:bookmarkStart w:id="3" w:name="_Toc907522"/>
-      <w:r>
-        <w:rPr>
-          <w:rFonts w:hint="eastAsia"/>
-        </w:rPr>
-        <w:t>1.2</w:t>
-      </w:r>
-      <w:r>
-        <w:rPr>
-          <w:rFonts w:hint="eastAsia"/>
-        </w:rPr>
-        <w:t>背景</w:t>
-      </w:r>
-      <w:bookmarkEnd w:id="3"/>
     </w:p>
     <w:p>
       <w:pPr>
@@ -2213,13 +1885,7 @@
         <w:rPr>
           <w:rFonts w:hint="eastAsia"/>
         </w:rPr>
-        <w:t>该软件系统同其它系统或其他机构的关系：</w:t>
-      </w:r>
-      <w:r>
-        <w:rPr>
-          <w:rFonts w:hint="eastAsia"/>
-        </w:rPr>
-        <w:t>O</w:t>
+        <w:t>该软件系统同其它系统或其他机构的关系：O</w:t>
       </w:r>
       <w:r>
         <w:t>pen S</w:t>
@@ -2245,15 +1911,7 @@
           <w:i/>
           <w:color w:val="808080"/>
         </w:rPr>
-        <w:t>{</w:t>
-      </w:r>
-      <w:r>
-        <w:rPr>
-          <w:rFonts w:hint="eastAsia"/>
-          <w:i/>
-          <w:color w:val="808080"/>
-        </w:rPr>
-        <w:t>说明：</w:t>
+        <w:t>{说明：</w:t>
       </w:r>
     </w:p>
     <w:p>
@@ -2313,22 +1971,14 @@
           <w:i/>
           <w:color w:val="808080"/>
         </w:rPr>
-        <w:t>该软件系统同其它系统或其他机构的基本的相互来往关系。</w:t>
-      </w:r>
-      <w:r>
-        <w:rPr>
-          <w:rFonts w:hint="eastAsia"/>
-          <w:i/>
-          <w:color w:val="808080"/>
-        </w:rPr>
-        <w:t>}</w:t>
+        <w:t>该软件系统同其它系统或其他机构的基本的相互来往关系。}</w:t>
       </w:r>
     </w:p>
     <w:p>
       <w:pPr>
         <w:pStyle w:val="3"/>
       </w:pPr>
-      <w:bookmarkStart w:id="4" w:name="_Toc907523"/>
+      <w:bookmarkStart w:id="3" w:name="_Toc907523"/>
       <w:r>
         <w:rPr>
           <w:rFonts w:hint="eastAsia"/>
@@ -2341,10 +1991,159 @@
         </w:rPr>
         <w:t>定义</w:t>
       </w:r>
+      <w:bookmarkEnd w:id="3"/>
+    </w:p>
+    <w:p>
+      <w:pPr>
+        <w:ind w:firstLine="480"/>
+        <w:rPr>
+          <w:i/>
+          <w:color w:val="808080"/>
+        </w:rPr>
+      </w:pPr>
+      <w:r>
+        <w:rPr>
+          <w:rFonts w:hint="eastAsia"/>
+          <w:i/>
+          <w:color w:val="808080"/>
+        </w:rPr>
+        <w:t>{列出本文件中用到的专门术语的定义和外文首字母组词的原词组。}</w:t>
+      </w:r>
+    </w:p>
+    <w:p>
+      <w:pPr>
+        <w:pStyle w:val="3"/>
+      </w:pPr>
+      <w:bookmarkStart w:id="4" w:name="_Toc907524"/>
+      <w:r>
+        <w:rPr>
+          <w:rFonts w:hint="eastAsia"/>
+        </w:rPr>
+        <w:t>1.4</w:t>
+      </w:r>
+      <w:r>
+        <w:rPr>
+          <w:rFonts w:hint="eastAsia"/>
+        </w:rPr>
+        <w:t>参考资料</w:t>
+      </w:r>
       <w:bookmarkEnd w:id="4"/>
     </w:p>
     <w:p>
       <w:pPr>
+        <w:pStyle w:val="a0"/>
+      </w:pPr>
+      <w:r>
+        <w:t>a． 软件需求说明书（GB856T--88）；</w:t>
+      </w:r>
+    </w:p>
+    <w:p>
+      <w:pPr>
+        <w:pStyle w:val="a0"/>
+      </w:pPr>
+      <w:r>
+        <w:t>b． 实验报告提示文档网络资源；</w:t>
+      </w:r>
+    </w:p>
+    <w:p>
+      <w:pPr>
+        <w:pStyle w:val="a0"/>
+      </w:pPr>
+      <w:r>
+        <w:t>c． </w:t>
+      </w:r>
+      <w:r>
+        <w:rPr>
+          <w:rFonts w:hint="eastAsia"/>
+        </w:rPr>
+        <w:t>第一行代码</w:t>
+      </w:r>
+      <w:r>
+        <w:rPr>
+          <w:rFonts w:hint="eastAsia"/>
+        </w:rPr>
+        <w:t> </w:t>
+      </w:r>
+      <w:r>
+        <w:rPr>
+          <w:rFonts w:hint="eastAsia"/>
+        </w:rPr>
+        <w:t xml:space="preserve">第二版 </w:t>
+      </w:r>
+      <w:r>
+        <w:rPr>
+          <w:rFonts w:hint="eastAsia"/>
+        </w:rPr>
+        <w:t>人民邮电出版社</w:t>
+      </w:r>
+      <w:r>
+        <w:t>；</w:t>
+      </w:r>
+    </w:p>
+    <w:p>
+      <w:pPr>
+        <w:pStyle w:val="a0"/>
+      </w:pPr>
+      <w:r>
+        <w:t>d． </w:t>
+      </w:r>
+      <w:r>
+        <w:t>J</w:t>
+      </w:r>
+      <w:r>
+        <w:rPr>
+          <w:rFonts w:hint="eastAsia"/>
+        </w:rPr>
+        <w:t>ava编程核心思想</w:t>
+      </w:r>
+      <w:r>
+        <w:rPr>
+          <w:rFonts w:hint="eastAsia"/>
+        </w:rPr>
+        <w:t> </w:t>
+      </w:r>
+      <w:r>
+        <w:rPr>
+          <w:rFonts w:hint="eastAsia"/>
+        </w:rPr>
+        <w:t>中国工业出版社</w:t>
+      </w:r>
+      <w:r>
+        <w:rPr>
+          <w:rFonts w:hint="eastAsia"/>
+        </w:rPr>
+        <w:t>；</w:t>
+      </w:r>
+    </w:p>
+    <w:p>
+      <w:pPr>
+        <w:pStyle w:val="a0"/>
+      </w:pPr>
+      <w:r>
+        <w:t>e． 百度</w:t>
+      </w:r>
+      <w:r>
+        <w:rPr>
+          <w:rFonts w:hint="eastAsia"/>
+        </w:rPr>
+        <w:t>、谷歌、维基</w:t>
+      </w:r>
+      <w:r>
+        <w:t>提供相关技术支持；</w:t>
+      </w:r>
+    </w:p>
+    <w:p>
+      <w:pPr>
+        <w:pStyle w:val="a0"/>
+      </w:pPr>
+      <w:r>
+        <w:t>https://www.jianshu.com/p/743d40090944</w:t>
+      </w:r>
+      <w:bookmarkStart w:id="5" w:name="_GoBack"/>
+      <w:bookmarkEnd w:id="5"/>
+    </w:p>
+    <w:p>
+      <w:pPr>
         <w:ind w:firstLine="480"/>
         <w:rPr>
           <w:i/>
@@ -2357,232 +2156,7 @@
           <w:i/>
           <w:color w:val="808080"/>
         </w:rPr>
-        <w:t>{</w:t>
-      </w:r>
-      <w:r>
-        <w:rPr>
-          <w:rFonts w:hint="eastAsia"/>
-          <w:i/>
-          <w:color w:val="808080"/>
-        </w:rPr>
-        <w:t>列出本文件中用到的专门术语的定义和外文首字母组词的原词组。</w:t>
-      </w:r>
-      <w:r>
-        <w:rPr>
-          <w:rFonts w:hint="eastAsia"/>
-          <w:i/>
-          <w:color w:val="808080"/>
-        </w:rPr>
-        <w:t>}</w:t>
-      </w:r>
-    </w:p>
-    <w:p>
-      <w:pPr>
-        <w:pStyle w:val="3"/>
-      </w:pPr>
-      <w:bookmarkStart w:id="5" w:name="_Toc907524"/>
-      <w:r>
-        <w:rPr>
-          <w:rFonts w:hint="eastAsia"/>
-        </w:rPr>
-        <w:t>1.4</w:t>
-      </w:r>
-      <w:r>
-        <w:rPr>
-          <w:rFonts w:hint="eastAsia"/>
-        </w:rPr>
-        <w:t>参考资料</w:t>
-      </w:r>
-      <w:bookmarkEnd w:id="5"/>
-    </w:p>
-    <w:p>
-      <w:pPr>
-        <w:pStyle w:val="a0"/>
-      </w:pPr>
-      <w:r>
-        <w:t>a</w:t>
-      </w:r>
-      <w:r>
-        <w:t>．</w:t>
-      </w:r>
-      <w:r>
-        <w:t> </w:t>
-      </w:r>
-      <w:r>
-        <w:t>软件需求说明书（</w:t>
-      </w:r>
-      <w:r>
-        <w:t>GB856T--88</w:t>
-      </w:r>
-      <w:r>
-        <w:t>）；</w:t>
-      </w:r>
-    </w:p>
-    <w:p>
-      <w:pPr>
-        <w:pStyle w:val="a0"/>
-      </w:pPr>
-      <w:r>
-        <w:t>b</w:t>
-      </w:r>
-      <w:r>
-        <w:t>．</w:t>
-      </w:r>
-      <w:r>
-        <w:t> </w:t>
-      </w:r>
-      <w:r>
-        <w:t>实验报告提示文档网络资源；</w:t>
-      </w:r>
-    </w:p>
-    <w:p>
-      <w:pPr>
-        <w:pStyle w:val="a0"/>
-      </w:pPr>
-      <w:r>
-        <w:t>c</w:t>
-      </w:r>
-      <w:r>
-        <w:t>．</w:t>
-      </w:r>
-      <w:r>
-        <w:t> </w:t>
-      </w:r>
-      <w:r>
-        <w:rPr>
-          <w:rFonts w:hint="eastAsia"/>
-        </w:rPr>
-        <w:t>第一行代码</w:t>
-      </w:r>
-      <w:r>
-        <w:rPr>
-          <w:rFonts w:hint="eastAsia"/>
-        </w:rPr>
-        <w:t> </w:t>
-      </w:r>
-      <w:r>
-        <w:rPr>
-          <w:rFonts w:hint="eastAsia"/>
-        </w:rPr>
-        <w:t>第二版</w:t>
-      </w:r>
-      <w:r>
-        <w:rPr>
-          <w:rFonts w:hint="eastAsia"/>
-        </w:rPr>
-        <w:t xml:space="preserve"> </w:t>
-      </w:r>
-      <w:r>
-        <w:rPr>
-          <w:rFonts w:hint="eastAsia"/>
-        </w:rPr>
-        <w:t>人民邮电出版社</w:t>
-      </w:r>
-      <w:r>
-        <w:t>；</w:t>
-      </w:r>
-    </w:p>
-    <w:p>
-      <w:pPr>
-        <w:pStyle w:val="a0"/>
-      </w:pPr>
-      <w:r>
-        <w:t>d</w:t>
-      </w:r>
-      <w:r>
-        <w:t>．</w:t>
-      </w:r>
-      <w:r>
-        <w:t> </w:t>
-      </w:r>
-      <w:r>
-        <w:t>J</w:t>
-      </w:r>
-      <w:r>
-        <w:rPr>
-          <w:rFonts w:hint="eastAsia"/>
-        </w:rPr>
-        <w:t>ava</w:t>
-      </w:r>
-      <w:r>
-        <w:rPr>
-          <w:rFonts w:hint="eastAsia"/>
-        </w:rPr>
-        <w:t>编程核心思想</w:t>
-      </w:r>
-      <w:r>
-        <w:rPr>
-          <w:rFonts w:hint="eastAsia"/>
-        </w:rPr>
-        <w:t> </w:t>
-      </w:r>
-      <w:r>
-        <w:rPr>
-          <w:rFonts w:hint="eastAsia"/>
-        </w:rPr>
-        <w:t>中国工业出版社</w:t>
-      </w:r>
-      <w:r>
-        <w:rPr>
-          <w:rFonts w:hint="eastAsia"/>
-        </w:rPr>
-        <w:t>；</w:t>
-      </w:r>
-    </w:p>
-    <w:p>
-      <w:pPr>
-        <w:pStyle w:val="a0"/>
-      </w:pPr>
-      <w:r>
-        <w:t>e</w:t>
-      </w:r>
-      <w:r>
-        <w:t>．</w:t>
-      </w:r>
-      <w:r>
-        <w:t> </w:t>
-      </w:r>
-      <w:r>
-        <w:t>百度</w:t>
-      </w:r>
-      <w:r>
-        <w:rPr>
-          <w:rFonts w:hint="eastAsia"/>
-        </w:rPr>
-        <w:t>、谷歌、维基</w:t>
-      </w:r>
-      <w:r>
-        <w:t>提供相关技术支持；</w:t>
-      </w:r>
-    </w:p>
-    <w:p>
-      <w:pPr>
-        <w:pStyle w:val="a0"/>
-      </w:pPr>
-    </w:p>
-    <w:p>
-      <w:pPr>
-        <w:ind w:firstLine="480"/>
-        <w:rPr>
-          <w:i/>
-          <w:color w:val="808080"/>
-        </w:rPr>
-      </w:pPr>
-      <w:r>
-        <w:rPr>
-          <w:rFonts w:hint="eastAsia"/>
-          <w:i/>
-          <w:color w:val="808080"/>
-        </w:rPr>
-        <w:t>{</w:t>
-      </w:r>
-      <w:r>
-        <w:rPr>
-          <w:rFonts w:hint="eastAsia"/>
-          <w:i/>
-          <w:color w:val="808080"/>
-        </w:rPr>
-        <w:t>列出用得着的参考资料，如：</w:t>
+        <w:t>{列出用得着的参考资料，如：</w:t>
       </w:r>
     </w:p>
     <w:p>
@@ -2659,15 +2233,7 @@
           <w:i/>
           <w:color w:val="808080"/>
         </w:rPr>
-        <w:t>列出这些文件资料的标题、文件编号、发表日期和出版单位，说明能够得到这些文件资料的来源。</w:t>
-      </w:r>
-      <w:r>
-        <w:rPr>
-          <w:rFonts w:hint="eastAsia"/>
-          <w:i/>
-          <w:color w:val="808080"/>
-        </w:rPr>
-        <w:t>}</w:t>
+        <w:t>列出这些文件资料的标题、文件编号、发表日期和出版单位，说明能够得到这些文件资料的来源。}</w:t>
       </w:r>
     </w:p>
     <w:p>
@@ -2789,23 +2355,7 @@
           <w:i/>
           <w:color w:val="808080"/>
         </w:rPr>
-        <w:t>{</w:t>
-      </w:r>
-      <w:r>
-        <w:rPr>
-          <w:rFonts w:hint="eastAsia"/>
-          <w:i/>
-          <w:color w:val="808080"/>
-        </w:rPr>
-        <w:t>叙述该项目软件开发的意图、应用目标、作用范围以及其他应向读者说明的有关该软件开发的背景材料。解释被开发软件与其他有关软件之间的关系。如果本软件产品是一项独立的软件，而且全部内容自含，则说明这一点。如果所定义的产品是一个更大的系统的一个组成部分，则应说明本产品与该系统中其他各组成部分之间的关系，为此可使用一张方框图来说明系统的组成和本产品同其他各部分的联系和接口。</w:t>
-      </w:r>
-      <w:r>
-        <w:rPr>
-          <w:rFonts w:hint="eastAsia"/>
-          <w:i/>
-          <w:color w:val="808080"/>
-        </w:rPr>
-        <w:t>}</w:t>
+        <w:t>{叙述该项目软件开发的意图、应用目标、作用范围以及其他应向读者说明的有关该软件开发的背景材料。解释被开发软件与其他有关软件之间的关系。如果本软件产品是一项独立的软件，而且全部内容自含，则说明这一点。如果所定义的产品是一个更大的系统的一个组成部分，则应说明本产品与该系统中其他各组成部分之间的关系，为此可使用一张方框图来说明系统的组成和本产品同其他各部分的联系和接口。}</w:t>
       </w:r>
     </w:p>
     <w:p>
@@ -2854,23 +2404,7 @@
           <w:i/>
           <w:color w:val="808080"/>
         </w:rPr>
-        <w:t xml:space="preserve">   {</w:t>
-      </w:r>
-      <w:r>
-        <w:rPr>
-          <w:rFonts w:hint="eastAsia"/>
-          <w:i/>
-          <w:color w:val="808080"/>
-        </w:rPr>
-        <w:t>列出本软件的最终用户的特点，充分说明操作人员、维护人员的教育水平和技术专长，以及本软件的预期使用频度。这些是软件设计工作的重要约束。</w:t>
-      </w:r>
-      <w:r>
-        <w:rPr>
-          <w:rFonts w:hint="eastAsia"/>
-          <w:i/>
-          <w:color w:val="808080"/>
-        </w:rPr>
-        <w:t>}</w:t>
+        <w:t xml:space="preserve">   {列出本软件的最终用户的特点，充分说明操作人员、维护人员的教育水平和技术专长，以及本软件的预期使用频度。这些是软件设计工作的重要约束。}</w:t>
       </w:r>
     </w:p>
     <w:p>
@@ -2900,13 +2434,7 @@
         <w:rPr>
           <w:rFonts w:hint="eastAsia"/>
         </w:rPr>
-        <w:t>假定用户按照本</w:t>
-      </w:r>
-      <w:r>
-        <w:rPr>
-          <w:rFonts w:hint="eastAsia"/>
-        </w:rPr>
-        <w:t>A</w:t>
+        <w:t>假定用户按照本A</w:t>
       </w:r>
       <w:r>
         <w:t>PP</w:t>
@@ -2937,23 +2465,7 @@
           <w:i/>
           <w:color w:val="808080"/>
         </w:rPr>
-        <w:t xml:space="preserve">   {</w:t>
-      </w:r>
-      <w:r>
-        <w:rPr>
-          <w:rFonts w:hint="eastAsia"/>
-          <w:i/>
-          <w:color w:val="808080"/>
-        </w:rPr>
-        <w:t>列出进行本软件开发工作的假定和约束，例如经费限制、开发期限等。</w:t>
-      </w:r>
-      <w:r>
-        <w:rPr>
-          <w:rFonts w:hint="eastAsia"/>
-          <w:i/>
-          <w:color w:val="808080"/>
-        </w:rPr>
-        <w:t>}</w:t>
+        <w:t xml:space="preserve">   {列出进行本软件开发工作的假定和约束，例如经费限制、开发期限等。}</w:t>
       </w:r>
     </w:p>
     <w:p/>
@@ -2998,26 +2510,17 @@
     <w:p>
       <w:pPr>
         <w:pStyle w:val="a0"/>
-        <w:rPr>
-          <w:rFonts w:hint="eastAsia"/>
-        </w:rPr>
-      </w:pPr>
-      <w:r>
-        <w:rPr>
-          <w:rFonts w:hint="eastAsia"/>
-        </w:rPr>
-        <w:t>用户可以新增记录项，以文字、图片、语音、视频等方式进行编辑，并可在本机进行保存。可以设定总任务量，从而计算出当前已完成的进度百分比，支持将记录分享到社交媒体。（微信、</w:t>
-      </w:r>
-      <w:r>
-        <w:rPr>
-          <w:rFonts w:hint="eastAsia"/>
-        </w:rPr>
+      </w:pPr>
+      <w:r>
+        <w:rPr>
+          <w:rFonts w:hint="eastAsia"/>
+        </w:rPr>
+        <w:t>用户可以新增记录项，以文字、图片、语音、视频等方式进行编辑，并可在本机进行保存。可以设定总任务量，从而计算出当前已完成的进度百分比，支持将记录分享到社交媒体。（微信、Q</w:t>
+      </w:r>
+      <w:r>
         <w:t>Q</w:t>
       </w:r>
       <w:r>
-        <w:t>Q</w:t>
-      </w:r>
-      <w:r>
         <w:rPr>
           <w:rFonts w:hint="eastAsia"/>
         </w:rPr>
@@ -3052,31 +2555,7 @@
           <w:i/>
           <w:color w:val="808080"/>
         </w:rPr>
-        <w:t>{</w:t>
-      </w:r>
-      <w:r>
-        <w:rPr>
-          <w:rFonts w:hint="eastAsia"/>
-          <w:i/>
-          <w:color w:val="808080"/>
-        </w:rPr>
-        <w:t>用列表的方式（例如</w:t>
-      </w:r>
-      <w:r>
-        <w:rPr>
-          <w:rFonts w:hint="eastAsia"/>
-          <w:i/>
-          <w:color w:val="808080"/>
-        </w:rPr>
-        <w:t>IPO</w:t>
-      </w:r>
-      <w:r>
-        <w:rPr>
-          <w:rFonts w:hint="eastAsia"/>
-          <w:i/>
-          <w:color w:val="808080"/>
-        </w:rPr>
-        <w:t>表即输入、处理、输出表的形式），逐项定量和定性地叙述对软件所提出的功能要求，说明输入什么量、</w:t>
+        <w:t>{用列表的方式（例如IPO表即输入、处理、输出表的形式），逐项定量和定性地叙述对软件所提出的功能要求，说明输入什么量、</w:t>
       </w:r>
       <w:proofErr w:type="gramStart"/>
       <w:r>
@@ -3094,15 +2573,7 @@
           <w:i/>
           <w:color w:val="808080"/>
         </w:rPr>
-        <w:t>的处理、得到什么输出，说明软件应支持的终端数和应支持的并行操作的用户数。</w:t>
-      </w:r>
-      <w:r>
-        <w:rPr>
-          <w:rFonts w:hint="eastAsia"/>
-          <w:i/>
-          <w:color w:val="808080"/>
-        </w:rPr>
-        <w:t>}</w:t>
+        <w:t>的处理、得到什么输出，说明软件应支持的终端数和应支持的并行操作的用户数。}</w:t>
       </w:r>
     </w:p>
     <w:p>
@@ -3147,9 +2618,6 @@
     <w:p>
       <w:pPr>
         <w:pStyle w:val="a0"/>
-        <w:rPr>
-          <w:rFonts w:hint="eastAsia"/>
-        </w:rPr>
       </w:pPr>
       <w:r>
         <w:rPr>
@@ -3169,45 +2637,23 @@
         <w:rPr>
           <w:rFonts w:hint="eastAsia"/>
         </w:rPr>
-        <w:t>99%</w:t>
-      </w:r>
-      <w:r>
-        <w:rPr>
-          <w:rFonts w:hint="eastAsia"/>
-        </w:rPr>
-        <w:t>。</w:t>
-      </w:r>
-    </w:p>
-    <w:p>
-      <w:pPr>
-        <w:rPr>
-          <w:i/>
-          <w:color w:val="808080"/>
-        </w:rPr>
-      </w:pPr>
-      <w:r>
-        <w:rPr>
-          <w:rFonts w:hint="eastAsia"/>
-          <w:i/>
-          <w:color w:val="808080"/>
-        </w:rPr>
-        <w:t xml:space="preserve">   {</w:t>
-      </w:r>
-      <w:r>
-        <w:rPr>
-          <w:rFonts w:hint="eastAsia"/>
-          <w:i/>
-          <w:color w:val="808080"/>
-        </w:rPr>
-        <w:t>说明对该软件的输入、输出数据精度的要求，可能包括传输过程中的精度。</w:t>
-      </w:r>
-      <w:r>
-        <w:rPr>
-          <w:rFonts w:hint="eastAsia"/>
-          <w:i/>
-          <w:color w:val="808080"/>
-        </w:rPr>
-        <w:t>}</w:t>
+        <w:t>99%。</w:t>
+      </w:r>
+    </w:p>
+    <w:p>
+      <w:pPr>
+        <w:rPr>
+          <w:i/>
+          <w:color w:val="808080"/>
+        </w:rPr>
+      </w:pPr>
+      <w:r>
+        <w:rPr>
+          <w:rFonts w:hint="eastAsia"/>
+          <w:i/>
+          <w:color w:val="808080"/>
+        </w:rPr>
+        <w:t xml:space="preserve">   {说明对该软件的输入、输出数据精度的要求，可能包括传输过程中的精度。}</w:t>
       </w:r>
     </w:p>
     <w:p>
@@ -3232,81 +2678,12 @@
     <w:p>
       <w:pPr>
         <w:pStyle w:val="a0"/>
-        <w:rPr>
-          <w:rFonts w:hint="eastAsia"/>
-        </w:rPr>
-      </w:pPr>
-      <w:r>
-        <w:rPr>
-          <w:rFonts w:hint="eastAsia"/>
-        </w:rPr>
-        <w:t>点击编辑按钮可在</w:t>
-      </w:r>
-      <w:r>
-        <w:rPr>
-          <w:rFonts w:hint="eastAsia"/>
-        </w:rPr>
-        <w:t>1s~3s</w:t>
-      </w:r>
-      <w:r>
-        <w:rPr>
-          <w:rFonts w:hint="eastAsia"/>
-        </w:rPr>
-        <w:t>内进入页面（根据手机性能</w:t>
-      </w:r>
-      <w:r>
-        <w:rPr>
-          <w:rFonts w:hint="eastAsia"/>
-        </w:rPr>
-        <w:t>），点击保存按钮</w:t>
-      </w:r>
-      <w:r>
-        <w:rPr>
-          <w:rFonts w:hint="eastAsia"/>
-        </w:rPr>
-        <w:t>可在</w:t>
-      </w:r>
-      <w:r>
-        <w:rPr>
-          <w:rFonts w:hint="eastAsia"/>
-        </w:rPr>
-        <w:t>1s~</w:t>
-      </w:r>
-      <w:r>
-        <w:rPr>
-          <w:rFonts w:hint="eastAsia"/>
-        </w:rPr>
-        <w:t>10</w:t>
-      </w:r>
-      <w:r>
-        <w:rPr>
-          <w:rFonts w:hint="eastAsia"/>
-        </w:rPr>
-        <w:t>s</w:t>
-      </w:r>
-      <w:r>
-        <w:rPr>
-          <w:rFonts w:hint="eastAsia"/>
-        </w:rPr>
-        <w:t>内</w:t>
-      </w:r>
-      <w:r>
-        <w:rPr>
-          <w:rFonts w:hint="eastAsia"/>
-        </w:rPr>
-        <w:t>保存（根据手机性能及网速），在每天的记录间进行切换耗时</w:t>
-      </w:r>
-      <w:r>
-        <w:rPr>
-          <w:rFonts w:hint="eastAsia"/>
-        </w:rPr>
-        <w:t>1s~5s</w:t>
-      </w:r>
-      <w:r>
-        <w:rPr>
-          <w:rFonts w:hint="eastAsia"/>
-        </w:rPr>
-        <w:t>（如为本地记录则耗时较短）</w:t>
+      </w:pPr>
+      <w:r>
+        <w:rPr>
+          <w:rFonts w:hint="eastAsia"/>
+        </w:rPr>
+        <w:t>点击编辑按钮可在1s~3s内进入页面（根据手机性能），点击保存按钮可在1s~10s内保存（根据手机性能及网速），在每天的记录间进行切换耗时1s~5s（如为本地记录则耗时较短）</w:t>
       </w:r>
     </w:p>
     <w:p>
@@ -3328,143 +2705,87 @@
           <w:i/>
           <w:color w:val="808080"/>
         </w:rPr>
-        <w:t>{</w:t>
-      </w:r>
-      <w:r>
-        <w:rPr>
-          <w:rFonts w:hint="eastAsia"/>
-          <w:i/>
-          <w:color w:val="808080"/>
-        </w:rPr>
-        <w:t>说明对于该软件的时间特性要求，如对：</w:t>
-      </w:r>
-    </w:p>
-    <w:p>
-      <w:pPr>
-        <w:rPr>
-          <w:i/>
-          <w:color w:val="808080"/>
-        </w:rPr>
-      </w:pPr>
-      <w:r>
-        <w:rPr>
-          <w:rFonts w:hint="eastAsia"/>
-          <w:i/>
-          <w:color w:val="808080"/>
-        </w:rPr>
-        <w:t xml:space="preserve">  a:</w:t>
-      </w:r>
-      <w:r>
-        <w:rPr>
-          <w:rFonts w:hint="eastAsia"/>
-          <w:i/>
-          <w:color w:val="808080"/>
-        </w:rPr>
-        <w:t>响应时间；</w:t>
-      </w:r>
-    </w:p>
-    <w:p>
-      <w:pPr>
-        <w:rPr>
-          <w:i/>
-          <w:color w:val="808080"/>
-        </w:rPr>
-      </w:pPr>
-      <w:r>
-        <w:rPr>
-          <w:rFonts w:hint="eastAsia"/>
-          <w:i/>
-          <w:color w:val="808080"/>
-        </w:rPr>
-        <w:t xml:space="preserve">  b:</w:t>
-      </w:r>
-      <w:r>
-        <w:rPr>
-          <w:rFonts w:hint="eastAsia"/>
-          <w:i/>
-          <w:color w:val="808080"/>
-        </w:rPr>
-        <w:t>更新处理时间；</w:t>
-      </w:r>
-    </w:p>
-    <w:p>
-      <w:pPr>
-        <w:rPr>
-          <w:i/>
-          <w:color w:val="808080"/>
-        </w:rPr>
-      </w:pPr>
-      <w:r>
-        <w:rPr>
-          <w:rFonts w:hint="eastAsia"/>
-          <w:i/>
-          <w:color w:val="808080"/>
-        </w:rPr>
-        <w:t>c:</w:t>
-      </w:r>
-      <w:r>
-        <w:rPr>
-          <w:rFonts w:hint="eastAsia"/>
-          <w:i/>
-          <w:color w:val="808080"/>
-        </w:rPr>
-        <w:t>数据的转换和传送时间；</w:t>
-      </w:r>
-    </w:p>
-    <w:p>
-      <w:pPr>
-        <w:rPr>
-          <w:i/>
-          <w:color w:val="808080"/>
-        </w:rPr>
-      </w:pPr>
-      <w:r>
-        <w:rPr>
-          <w:rFonts w:hint="eastAsia"/>
-          <w:i/>
-          <w:color w:val="808080"/>
-        </w:rPr>
-        <w:t>d:</w:t>
-      </w:r>
-      <w:r>
-        <w:rPr>
-          <w:rFonts w:hint="eastAsia"/>
-          <w:i/>
-          <w:color w:val="808080"/>
-        </w:rPr>
-        <w:t>解题时间；</w:t>
-      </w:r>
-    </w:p>
-    <w:p>
-      <w:pPr>
-        <w:rPr>
-          <w:i/>
-          <w:color w:val="808080"/>
-        </w:rPr>
-      </w:pPr>
-      <w:r>
-        <w:rPr>
-          <w:rFonts w:hint="eastAsia"/>
-          <w:i/>
-          <w:color w:val="808080"/>
-        </w:rPr>
-        <w:t xml:space="preserve">  </w:t>
-      </w:r>
-      <w:r>
-        <w:rPr>
-          <w:rFonts w:hint="eastAsia"/>
-          <w:i/>
-          <w:color w:val="808080"/>
-        </w:rPr>
-        <w:t>等的要求。</w:t>
-      </w:r>
-      <w:r>
-        <w:rPr>
-          <w:rFonts w:hint="eastAsia"/>
-          <w:i/>
-          <w:color w:val="808080"/>
-        </w:rPr>
-        <w:t>}</w:t>
+        <w:t>{说明对于该软件的时间特性要求，如对：</w:t>
+      </w:r>
+    </w:p>
+    <w:p>
+      <w:pPr>
+        <w:rPr>
+          <w:i/>
+          <w:color w:val="808080"/>
+        </w:rPr>
+      </w:pPr>
+      <w:r>
+        <w:rPr>
+          <w:rFonts w:hint="eastAsia"/>
+          <w:i/>
+          <w:color w:val="808080"/>
+        </w:rPr>
+        <w:t xml:space="preserve">  a:响应时间；</w:t>
+      </w:r>
+    </w:p>
+    <w:p>
+      <w:pPr>
+        <w:rPr>
+          <w:i/>
+          <w:color w:val="808080"/>
+        </w:rPr>
+      </w:pPr>
+      <w:r>
+        <w:rPr>
+          <w:rFonts w:hint="eastAsia"/>
+          <w:i/>
+          <w:color w:val="808080"/>
+        </w:rPr>
+        <w:t xml:space="preserve">  b:更新处理时间；</w:t>
+      </w:r>
+    </w:p>
+    <w:p>
+      <w:pPr>
+        <w:rPr>
+          <w:i/>
+          <w:color w:val="808080"/>
+        </w:rPr>
+      </w:pPr>
+      <w:r>
+        <w:rPr>
+          <w:rFonts w:hint="eastAsia"/>
+          <w:i/>
+          <w:color w:val="808080"/>
+        </w:rPr>
+        <w:t>c:数据的转换和传送时间；</w:t>
+      </w:r>
+    </w:p>
+    <w:p>
+      <w:pPr>
+        <w:rPr>
+          <w:i/>
+          <w:color w:val="808080"/>
+        </w:rPr>
+      </w:pPr>
+      <w:r>
+        <w:rPr>
+          <w:rFonts w:hint="eastAsia"/>
+          <w:i/>
+          <w:color w:val="808080"/>
+        </w:rPr>
+        <w:t>d:解题时间；</w:t>
+      </w:r>
+    </w:p>
+    <w:p>
+      <w:pPr>
+        <w:rPr>
+          <w:i/>
+          <w:color w:val="808080"/>
+        </w:rPr>
+      </w:pPr>
+      <w:r>
+        <w:rPr>
+          <w:rFonts w:hint="eastAsia"/>
+          <w:i/>
+          <w:color w:val="808080"/>
+        </w:rPr>
+        <w:t xml:space="preserve">  等的要求。}</w:t>
       </w:r>
     </w:p>
     <w:p>
@@ -3489,9 +2810,6 @@
     <w:p>
       <w:pPr>
         <w:pStyle w:val="a0"/>
-        <w:rPr>
-          <w:rFonts w:hint="eastAsia"/>
-        </w:rPr>
       </w:pPr>
       <w:r>
         <w:rPr>
@@ -3527,167 +2845,103 @@
           <w:i/>
           <w:color w:val="808080"/>
         </w:rPr>
-        <w:t xml:space="preserve">  {</w:t>
-      </w:r>
-      <w:r>
-        <w:rPr>
-          <w:rFonts w:hint="eastAsia"/>
-          <w:i/>
-          <w:color w:val="808080"/>
-        </w:rPr>
-        <w:t>说明对该软件的灵活性的要求，即当需求发生某些变化时，该软件对这些变化的适应能力，如：</w:t>
-      </w:r>
-    </w:p>
-    <w:p>
-      <w:pPr>
-        <w:rPr>
-          <w:i/>
-          <w:color w:val="808080"/>
-        </w:rPr>
-      </w:pPr>
-      <w:r>
-        <w:rPr>
-          <w:rFonts w:hint="eastAsia"/>
-          <w:i/>
-          <w:color w:val="808080"/>
-        </w:rPr>
-        <w:t xml:space="preserve"> a:</w:t>
-      </w:r>
-      <w:r>
-        <w:rPr>
-          <w:rFonts w:hint="eastAsia"/>
-          <w:i/>
-          <w:color w:val="808080"/>
-        </w:rPr>
-        <w:t>操作方式上的变化；</w:t>
-      </w:r>
-    </w:p>
-    <w:p>
-      <w:pPr>
-        <w:rPr>
-          <w:i/>
-          <w:color w:val="808080"/>
-        </w:rPr>
-      </w:pPr>
-      <w:r>
-        <w:rPr>
-          <w:rFonts w:hint="eastAsia"/>
-          <w:i/>
-          <w:color w:val="808080"/>
-        </w:rPr>
-        <w:t xml:space="preserve"> b:</w:t>
-      </w:r>
-      <w:r>
-        <w:rPr>
-          <w:rFonts w:hint="eastAsia"/>
-          <w:i/>
-          <w:color w:val="808080"/>
-        </w:rPr>
-        <w:t>运行环境的变化；</w:t>
-      </w:r>
-    </w:p>
-    <w:p>
-      <w:pPr>
-        <w:rPr>
-          <w:i/>
-          <w:color w:val="808080"/>
-        </w:rPr>
-      </w:pPr>
-      <w:r>
-        <w:rPr>
-          <w:rFonts w:hint="eastAsia"/>
-          <w:i/>
-          <w:color w:val="808080"/>
-        </w:rPr>
-        <w:t xml:space="preserve"> c:</w:t>
-      </w:r>
-      <w:r>
-        <w:rPr>
-          <w:rFonts w:hint="eastAsia"/>
-          <w:i/>
-          <w:color w:val="808080"/>
-        </w:rPr>
-        <w:t>同其他软件的接口的变化；</w:t>
-      </w:r>
-    </w:p>
-    <w:p>
-      <w:pPr>
-        <w:rPr>
-          <w:i/>
-          <w:color w:val="808080"/>
-        </w:rPr>
-      </w:pPr>
-      <w:r>
-        <w:rPr>
-          <w:rFonts w:hint="eastAsia"/>
-          <w:i/>
-          <w:color w:val="808080"/>
-        </w:rPr>
-        <w:t xml:space="preserve"> d:</w:t>
-      </w:r>
-      <w:r>
-        <w:rPr>
-          <w:rFonts w:hint="eastAsia"/>
-          <w:i/>
-          <w:color w:val="808080"/>
-        </w:rPr>
-        <w:t>精度和有效时限的变化；</w:t>
-      </w:r>
-    </w:p>
-    <w:p>
-      <w:pPr>
-        <w:rPr>
-          <w:i/>
-          <w:color w:val="808080"/>
-        </w:rPr>
-      </w:pPr>
-      <w:r>
-        <w:rPr>
-          <w:rFonts w:hint="eastAsia"/>
-          <w:i/>
-          <w:color w:val="808080"/>
-        </w:rPr>
-        <w:t xml:space="preserve"> e:</w:t>
-      </w:r>
-      <w:r>
-        <w:rPr>
-          <w:rFonts w:hint="eastAsia"/>
-          <w:i/>
-          <w:color w:val="808080"/>
-        </w:rPr>
-        <w:t>计划的变化或改进。</w:t>
-      </w:r>
-    </w:p>
-    <w:p>
-      <w:pPr>
-        <w:rPr>
-          <w:i/>
-          <w:color w:val="808080"/>
-        </w:rPr>
-      </w:pPr>
-      <w:r>
-        <w:rPr>
-          <w:rFonts w:hint="eastAsia"/>
-          <w:i/>
-          <w:color w:val="808080"/>
-        </w:rPr>
-        <w:t xml:space="preserve">  </w:t>
-      </w:r>
-      <w:r>
-        <w:rPr>
-          <w:rFonts w:hint="eastAsia"/>
-          <w:i/>
-          <w:color w:val="808080"/>
-        </w:rPr>
-        <w:t>对于为了提供这些灵活性而进行的专门设计的部分应该加以标明。</w:t>
-      </w:r>
-      <w:r>
-        <w:rPr>
-          <w:rFonts w:hint="eastAsia"/>
-          <w:i/>
-          <w:color w:val="808080"/>
-        </w:rPr>
-        <w:t>}</w:t>
+        <w:t xml:space="preserve">  {说明对该软件的灵活性的要求，即当需求发生某些变化时，该软件对这些变化的适应能力，如：</w:t>
+      </w:r>
+    </w:p>
+    <w:p>
+      <w:pPr>
+        <w:rPr>
+          <w:i/>
+          <w:color w:val="808080"/>
+        </w:rPr>
+      </w:pPr>
+      <w:r>
+        <w:rPr>
+          <w:rFonts w:hint="eastAsia"/>
+          <w:i/>
+          <w:color w:val="808080"/>
+        </w:rPr>
+        <w:t xml:space="preserve"> a:操作方式上的变化；</w:t>
+      </w:r>
+    </w:p>
+    <w:p>
+      <w:pPr>
+        <w:rPr>
+          <w:i/>
+          <w:color w:val="808080"/>
+        </w:rPr>
+      </w:pPr>
+      <w:r>
+        <w:rPr>
+          <w:rFonts w:hint="eastAsia"/>
+          <w:i/>
+          <w:color w:val="808080"/>
+        </w:rPr>
+        <w:t xml:space="preserve"> b:运行环境的变化；</w:t>
+      </w:r>
+    </w:p>
+    <w:p>
+      <w:pPr>
+        <w:rPr>
+          <w:i/>
+          <w:color w:val="808080"/>
+        </w:rPr>
+      </w:pPr>
+      <w:r>
+        <w:rPr>
+          <w:rFonts w:hint="eastAsia"/>
+          <w:i/>
+          <w:color w:val="808080"/>
+        </w:rPr>
+        <w:t xml:space="preserve"> c:同其他软件的接口的变化；</w:t>
+      </w:r>
+    </w:p>
+    <w:p>
+      <w:pPr>
+        <w:rPr>
+          <w:i/>
+          <w:color w:val="808080"/>
+        </w:rPr>
+      </w:pPr>
+      <w:r>
+        <w:rPr>
+          <w:rFonts w:hint="eastAsia"/>
+          <w:i/>
+          <w:color w:val="808080"/>
+        </w:rPr>
+        <w:t xml:space="preserve"> d:精度和有效时限的变化；</w:t>
+      </w:r>
+    </w:p>
+    <w:p>
+      <w:pPr>
+        <w:rPr>
+          <w:i/>
+          <w:color w:val="808080"/>
+        </w:rPr>
+      </w:pPr>
+      <w:r>
+        <w:rPr>
+          <w:rFonts w:hint="eastAsia"/>
+          <w:i/>
+          <w:color w:val="808080"/>
+        </w:rPr>
+        <w:t xml:space="preserve"> e:计划的变化或改进。</w:t>
+      </w:r>
+    </w:p>
+    <w:p>
+      <w:pPr>
+        <w:rPr>
+          <w:i/>
+          <w:color w:val="808080"/>
+        </w:rPr>
+      </w:pPr>
+      <w:r>
+        <w:rPr>
+          <w:rFonts w:hint="eastAsia"/>
+          <w:i/>
+          <w:color w:val="808080"/>
+        </w:rPr>
+        <w:t xml:space="preserve">  对于为了提供这些灵活性而进行的专门设计的部分应该加以标明。}</w:t>
       </w:r>
     </w:p>
     <w:p>
@@ -3712,27 +2966,12 @@
     <w:p>
       <w:pPr>
         <w:pStyle w:val="a0"/>
-        <w:rPr>
-          <w:rFonts w:hint="eastAsia"/>
-        </w:rPr>
-      </w:pPr>
-      <w:r>
-        <w:rPr>
-          <w:rFonts w:hint="eastAsia"/>
-        </w:rPr>
-        <w:t>每次输入的数据总量</w:t>
-      </w:r>
-      <w:r>
-        <w:rPr>
-          <w:rFonts w:hint="eastAsia"/>
-        </w:rPr>
-        <w:t>(</w:t>
-      </w:r>
-      <w:r>
-        <w:rPr>
-          <w:rFonts w:hint="eastAsia"/>
-        </w:rPr>
-        <w:t>包括文字、图片、音频、视频</w:t>
+      </w:pPr>
+      <w:r>
+        <w:rPr>
+          <w:rFonts w:hint="eastAsia"/>
+        </w:rPr>
+        <w:t>每次输入的数据总量(包括文字、图片、音频、视频</w:t>
       </w:r>
       <w:r>
         <w:t>)</w:t>
@@ -3741,13 +2980,7 @@
         <w:rPr>
           <w:rFonts w:hint="eastAsia"/>
         </w:rPr>
-        <w:t>不超过</w:t>
-      </w:r>
-      <w:r>
-        <w:rPr>
-          <w:rFonts w:hint="eastAsia"/>
-        </w:rPr>
-        <w:t>10</w:t>
+        <w:t>不超过10</w:t>
       </w:r>
       <w:r>
         <w:t>MB</w:t>
@@ -3766,23 +2999,7 @@
           <w:i/>
           <w:color w:val="808080"/>
         </w:rPr>
-        <w:t xml:space="preserve">   {</w:t>
-      </w:r>
-      <w:r>
-        <w:rPr>
-          <w:rFonts w:hint="eastAsia"/>
-          <w:i/>
-          <w:color w:val="808080"/>
-        </w:rPr>
-        <w:t>解释各输入输出数据类型，并逐项说明其媒体、格式、数值范围、精度等。对软件的数据输出及必须标明的控制输出量进行解释并举例，包括对硬拷贝报告（正常结果输出、状态输出及异常输出）以及图形或显示报告的描述。</w:t>
-      </w:r>
-      <w:r>
-        <w:rPr>
-          <w:rFonts w:hint="eastAsia"/>
-          <w:i/>
-          <w:color w:val="808080"/>
-        </w:rPr>
-        <w:t>}</w:t>
+        <w:t xml:space="preserve">   {解释各输入输出数据类型，并逐项说明其媒体、格式、数值范围、精度等。对软件的数据输出及必须标明的控制输出量进行解释并举例，包括对硬拷贝报告（正常结果输出、状态输出及异常输出）以及图形或显示报告的描述。}</w:t>
       </w:r>
     </w:p>
     <w:p>
@@ -3807,9 +3024,6 @@
     <w:p>
       <w:pPr>
         <w:pStyle w:val="a0"/>
-        <w:rPr>
-          <w:rFonts w:hint="eastAsia"/>
-        </w:rPr>
       </w:pPr>
       <w:r>
         <w:rPr>
@@ -3821,19 +3035,7 @@
         <w:rPr>
           <w:rFonts w:hint="eastAsia"/>
         </w:rPr>
-        <w:t>记录量为</w:t>
-      </w:r>
-      <w:r>
-        <w:rPr>
-          <w:rFonts w:hint="eastAsia"/>
-        </w:rPr>
-        <w:t>1000</w:t>
-      </w:r>
-      <w:r>
-        <w:rPr>
-          <w:rFonts w:hint="eastAsia"/>
-        </w:rPr>
-        <w:t>，超过数量的记录可暂存到云端。</w:t>
+        <w:t>记录量为1000，超过数量的记录可暂存到云端。</w:t>
       </w:r>
     </w:p>
     <w:p>
@@ -3849,15 +3051,7 @@
           <w:i/>
           <w:color w:val="808080"/>
         </w:rPr>
-        <w:t>{</w:t>
-      </w:r>
-      <w:r>
-        <w:rPr>
-          <w:rFonts w:hint="eastAsia"/>
-          <w:i/>
-          <w:color w:val="808080"/>
-        </w:rPr>
-        <w:t>说明需要管理的文件和记录的个数、表和文卷的大小规模，要按可预见的增长对数据及其分量的存储要求</w:t>
+        <w:t>{说明需要管理的文件和记录的个数、表和文卷的大小规模，要按可预见的增长对数据及其分量的存储要求</w:t>
       </w:r>
       <w:proofErr w:type="gramStart"/>
       <w:r>
@@ -3875,15 +3069,7 @@
           <w:i/>
           <w:color w:val="808080"/>
         </w:rPr>
-        <w:t>估算。</w:t>
-      </w:r>
-      <w:r>
-        <w:rPr>
-          <w:rFonts w:hint="eastAsia"/>
-          <w:i/>
-          <w:color w:val="808080"/>
-        </w:rPr>
-        <w:t>}</w:t>
+        <w:t>估算。}</w:t>
       </w:r>
     </w:p>
     <w:p>
@@ -3909,9 +3095,6 @@
     <w:p>
       <w:pPr>
         <w:pStyle w:val="a0"/>
-        <w:rPr>
-          <w:rFonts w:hint="eastAsia"/>
-        </w:rPr>
       </w:pPr>
       <w:r>
         <w:rPr>
@@ -3923,7 +3106,6 @@
     <w:p>
       <w:pPr>
         <w:rPr>
-          <w:rFonts w:hint="eastAsia"/>
           <w:i/>
           <w:color w:val="808080"/>
         </w:rPr>
@@ -3940,23 +3122,7 @@
           <w:i/>
           <w:color w:val="808080"/>
         </w:rPr>
-        <w:t>{</w:t>
-      </w:r>
-      <w:r>
-        <w:rPr>
-          <w:rFonts w:hint="eastAsia"/>
-          <w:i/>
-          <w:color w:val="808080"/>
-        </w:rPr>
-        <w:t>列出可能的软件、硬件故障以及对各项性能而言所产生的后果和对故障处理的要求。</w:t>
-      </w:r>
-      <w:r>
-        <w:rPr>
-          <w:rFonts w:hint="eastAsia"/>
-          <w:i/>
-          <w:color w:val="808080"/>
-        </w:rPr>
-        <w:t>}</w:t>
+        <w:t>{列出可能的软件、硬件故障以及对各项性能而言所产生的后果和对故障处理的要求。}</w:t>
       </w:r>
     </w:p>
     <w:p>
@@ -4014,13 +3180,7 @@
         <w:rPr>
           <w:rFonts w:hint="eastAsia"/>
         </w:rPr>
-        <w:t>：双核</w:t>
-      </w:r>
-      <w:r>
-        <w:rPr>
-          <w:rFonts w:hint="eastAsia"/>
-        </w:rPr>
-        <w:t>1</w:t>
+        <w:t>：双核1</w:t>
       </w:r>
       <w:r>
         <w:t>.5Ghz</w:t>
@@ -4038,13 +3198,7 @@
         <w:rPr>
           <w:rFonts w:hint="eastAsia"/>
         </w:rPr>
-        <w:t>内存：</w:t>
-      </w:r>
-      <w:r>
-        <w:rPr>
-          <w:rFonts w:hint="eastAsia"/>
-        </w:rPr>
-        <w:t>3</w:t>
+        <w:t>内存：3</w:t>
       </w:r>
       <w:r>
         <w:t>GB</w:t>
@@ -4058,13 +3212,7 @@
         <w:rPr>
           <w:rFonts w:hint="eastAsia"/>
         </w:rPr>
-        <w:t>外存：</w:t>
-      </w:r>
-      <w:r>
-        <w:rPr>
-          <w:rFonts w:hint="eastAsia"/>
-        </w:rPr>
-        <w:t>&gt;</w:t>
+        <w:t>外存：&gt;</w:t>
       </w:r>
       <w:r>
         <w:t>100MB(</w:t>
@@ -4082,9 +3230,6 @@
     <w:p>
       <w:pPr>
         <w:pStyle w:val="a0"/>
-        <w:rPr>
-          <w:rFonts w:hint="eastAsia"/>
-        </w:rPr>
       </w:pPr>
       <w:r>
         <w:rPr>
@@ -4136,143 +3281,87 @@
           <w:i/>
           <w:color w:val="808080"/>
         </w:rPr>
-        <w:t xml:space="preserve">  {</w:t>
-      </w:r>
-      <w:r>
-        <w:rPr>
-          <w:rFonts w:hint="eastAsia"/>
-          <w:i/>
-          <w:color w:val="808080"/>
-        </w:rPr>
-        <w:t>列出运行该软件所需要的硬设备。说明其中的新型设备及其专门功能，包括：</w:t>
-      </w:r>
-    </w:p>
-    <w:p>
-      <w:pPr>
-        <w:rPr>
-          <w:i/>
-          <w:color w:val="808080"/>
-        </w:rPr>
-      </w:pPr>
-      <w:r>
-        <w:rPr>
-          <w:rFonts w:hint="eastAsia"/>
-          <w:i/>
-          <w:color w:val="808080"/>
-        </w:rPr>
-        <w:t xml:space="preserve"> a:</w:t>
-      </w:r>
-      <w:r>
-        <w:rPr>
-          <w:rFonts w:hint="eastAsia"/>
-          <w:i/>
-          <w:color w:val="808080"/>
-        </w:rPr>
-        <w:t>处理器型号及内存容量；</w:t>
-      </w:r>
-    </w:p>
-    <w:p>
-      <w:pPr>
-        <w:rPr>
-          <w:i/>
-          <w:color w:val="808080"/>
-        </w:rPr>
-      </w:pPr>
-      <w:r>
-        <w:rPr>
-          <w:rFonts w:hint="eastAsia"/>
-          <w:i/>
-          <w:color w:val="808080"/>
-        </w:rPr>
-        <w:t xml:space="preserve"> b:</w:t>
-      </w:r>
-      <w:r>
-        <w:rPr>
-          <w:rFonts w:hint="eastAsia"/>
-          <w:i/>
-          <w:color w:val="808080"/>
-        </w:rPr>
-        <w:t>外存容量、联机或脱机、媒体及其存储格式，设备的型号及数量；</w:t>
-      </w:r>
-    </w:p>
-    <w:p>
-      <w:pPr>
-        <w:rPr>
-          <w:i/>
-          <w:color w:val="808080"/>
-        </w:rPr>
-      </w:pPr>
-      <w:r>
-        <w:rPr>
-          <w:rFonts w:hint="eastAsia"/>
-          <w:i/>
-          <w:color w:val="808080"/>
-        </w:rPr>
-        <w:t xml:space="preserve"> c:</w:t>
-      </w:r>
-      <w:r>
-        <w:rPr>
-          <w:rFonts w:hint="eastAsia"/>
-          <w:i/>
-          <w:color w:val="808080"/>
-        </w:rPr>
-        <w:t>输入及输出设备的型号和数量，联机或脱机；</w:t>
-      </w:r>
-    </w:p>
-    <w:p>
-      <w:pPr>
-        <w:rPr>
-          <w:i/>
-          <w:color w:val="808080"/>
-        </w:rPr>
-      </w:pPr>
-      <w:r>
-        <w:rPr>
-          <w:rFonts w:hint="eastAsia"/>
-          <w:i/>
-          <w:color w:val="808080"/>
-        </w:rPr>
-        <w:t xml:space="preserve"> d:</w:t>
-      </w:r>
-      <w:r>
-        <w:rPr>
-          <w:rFonts w:hint="eastAsia"/>
-          <w:i/>
-          <w:color w:val="808080"/>
-        </w:rPr>
-        <w:t>数据通信设备的型号和数量；</w:t>
-      </w:r>
-    </w:p>
-    <w:p>
-      <w:pPr>
-        <w:rPr>
-          <w:i/>
-          <w:color w:val="808080"/>
-        </w:rPr>
-      </w:pPr>
-      <w:r>
-        <w:rPr>
-          <w:rFonts w:hint="eastAsia"/>
-          <w:i/>
-          <w:color w:val="808080"/>
-        </w:rPr>
-        <w:t xml:space="preserve"> e:</w:t>
-      </w:r>
-      <w:r>
-        <w:rPr>
-          <w:rFonts w:hint="eastAsia"/>
-          <w:i/>
-          <w:color w:val="808080"/>
-        </w:rPr>
-        <w:t>功能键及其他专用硬件。</w:t>
-      </w:r>
-      <w:r>
-        <w:rPr>
-          <w:rFonts w:hint="eastAsia"/>
-          <w:i/>
-          <w:color w:val="808080"/>
-        </w:rPr>
-        <w:t>}</w:t>
+        <w:t xml:space="preserve">  {列出运行该软件所需要的硬设备。说明其中的新型设备及其专门功能，包括：</w:t>
+      </w:r>
+    </w:p>
+    <w:p>
+      <w:pPr>
+        <w:rPr>
+          <w:i/>
+          <w:color w:val="808080"/>
+        </w:rPr>
+      </w:pPr>
+      <w:r>
+        <w:rPr>
+          <w:rFonts w:hint="eastAsia"/>
+          <w:i/>
+          <w:color w:val="808080"/>
+        </w:rPr>
+        <w:t xml:space="preserve"> a:处理器型号及内存容量；</w:t>
+      </w:r>
+    </w:p>
+    <w:p>
+      <w:pPr>
+        <w:rPr>
+          <w:i/>
+          <w:color w:val="808080"/>
+        </w:rPr>
+      </w:pPr>
+      <w:r>
+        <w:rPr>
+          <w:rFonts w:hint="eastAsia"/>
+          <w:i/>
+          <w:color w:val="808080"/>
+        </w:rPr>
+        <w:t xml:space="preserve"> b:外存容量、联机或脱机、媒体及其存储格式，设备的型号及数量；</w:t>
+      </w:r>
+    </w:p>
+    <w:p>
+      <w:pPr>
+        <w:rPr>
+          <w:i/>
+          <w:color w:val="808080"/>
+        </w:rPr>
+      </w:pPr>
+      <w:r>
+        <w:rPr>
+          <w:rFonts w:hint="eastAsia"/>
+          <w:i/>
+          <w:color w:val="808080"/>
+        </w:rPr>
+        <w:t xml:space="preserve"> c:输入及输出设备的型号和数量，联机或脱机；</w:t>
+      </w:r>
+    </w:p>
+    <w:p>
+      <w:pPr>
+        <w:rPr>
+          <w:i/>
+          <w:color w:val="808080"/>
+        </w:rPr>
+      </w:pPr>
+      <w:r>
+        <w:rPr>
+          <w:rFonts w:hint="eastAsia"/>
+          <w:i/>
+          <w:color w:val="808080"/>
+        </w:rPr>
+        <w:t xml:space="preserve"> d:数据通信设备的型号和数量；</w:t>
+      </w:r>
+    </w:p>
+    <w:p>
+      <w:pPr>
+        <w:rPr>
+          <w:i/>
+          <w:color w:val="808080"/>
+        </w:rPr>
+      </w:pPr>
+      <w:r>
+        <w:rPr>
+          <w:rFonts w:hint="eastAsia"/>
+          <w:i/>
+          <w:color w:val="808080"/>
+        </w:rPr>
+        <w:t xml:space="preserve"> e:功能键及其他专用硬件。}</w:t>
       </w:r>
     </w:p>
     <w:p>
@@ -4302,13 +3391,7 @@
         <w:rPr>
           <w:rFonts w:hint="eastAsia"/>
         </w:rPr>
-        <w:t>系统：</w:t>
-      </w:r>
-      <w:r>
-        <w:rPr>
-          <w:rFonts w:hint="eastAsia"/>
-        </w:rPr>
-        <w:t>Android</w:t>
+        <w:t>系统：Android</w:t>
       </w:r>
       <w:r>
         <w:t xml:space="preserve"> 4.0</w:t>
@@ -4323,21 +3406,12 @@
     <w:p>
       <w:pPr>
         <w:pStyle w:val="a0"/>
-        <w:rPr>
-          <w:rFonts w:hint="eastAsia"/>
-        </w:rPr>
-      </w:pPr>
-      <w:r>
-        <w:rPr>
-          <w:rFonts w:hint="eastAsia"/>
-        </w:rPr>
-        <w:t>编译器：</w:t>
-      </w:r>
-      <w:r>
-        <w:rPr>
-          <w:rFonts w:hint="eastAsia"/>
-        </w:rPr>
-        <w:t>Android</w:t>
+      </w:pPr>
+      <w:r>
+        <w:rPr>
+          <w:rFonts w:hint="eastAsia"/>
+        </w:rPr>
+        <w:t>编译器：Android</w:t>
       </w:r>
       <w:r>
         <w:t xml:space="preserve"> S</w:t>
@@ -4365,23 +3439,7 @@
           <w:i/>
           <w:color w:val="808080"/>
         </w:rPr>
-        <w:t xml:space="preserve">  {</w:t>
-      </w:r>
-      <w:r>
-        <w:rPr>
-          <w:rFonts w:hint="eastAsia"/>
-          <w:i/>
-          <w:color w:val="808080"/>
-        </w:rPr>
-        <w:t>列出支持软件，包括要用到的操作系统、编译（或汇编）程序、测试支持软件等。</w:t>
-      </w:r>
-      <w:r>
-        <w:rPr>
-          <w:rFonts w:hint="eastAsia"/>
-          <w:i/>
-          <w:color w:val="808080"/>
-        </w:rPr>
-        <w:t>}</w:t>
+        <w:t xml:space="preserve">  {列出支持软件，包括要用到的操作系统、编译（或汇编）程序、测试支持软件等。}</w:t>
       </w:r>
     </w:p>
     <w:p>
@@ -4417,9 +3475,6 @@
     <w:p>
       <w:pPr>
         <w:pStyle w:val="a0"/>
-        <w:rPr>
-          <w:rFonts w:hint="eastAsia"/>
-        </w:rPr>
       </w:pPr>
       <w:r>
         <w:rPr>
@@ -4437,34 +3492,17 @@
     <w:p>
       <w:pPr>
         <w:rPr>
-          <w:rFonts w:hint="eastAsia"/>
-          <w:i/>
-          <w:color w:val="808080"/>
-        </w:rPr>
-      </w:pPr>
-      <w:r>
-        <w:rPr>
-          <w:rFonts w:hint="eastAsia"/>
-          <w:i/>
-          <w:color w:val="808080"/>
-        </w:rPr>
-        <w:t xml:space="preserve">  {</w:t>
-      </w:r>
-      <w:r>
-        <w:rPr>
-          <w:rFonts w:hint="eastAsia"/>
-          <w:i/>
-          <w:color w:val="808080"/>
-        </w:rPr>
-        <w:t>说明该软件同其他软件之间的接口、数据通信协议等。</w:t>
-      </w:r>
-      <w:r>
-        <w:rPr>
-          <w:rFonts w:hint="eastAsia"/>
-          <w:i/>
-          <w:color w:val="808080"/>
-        </w:rPr>
-        <w:t>}</w:t>
+          <w:i/>
+          <w:color w:val="808080"/>
+        </w:rPr>
+      </w:pPr>
+      <w:r>
+        <w:rPr>
+          <w:rFonts w:hint="eastAsia"/>
+          <w:i/>
+          <w:color w:val="808080"/>
+        </w:rPr>
+        <w:t xml:space="preserve">  {说明该软件同其他软件之间的接口、数据通信协议等。}</w:t>
       </w:r>
     </w:p>
     <w:p>
@@ -6588,13 +5626,13 @@
   <w:style w:type="paragraph" w:default="1" w:styleId="a">
     <w:name w:val="Normal"/>
     <w:qFormat/>
-    <w:rsid w:val="007F6949"/>
+    <w:rsid w:val="003C5CB8"/>
     <w:pPr>
       <w:widowControl w:val="0"/>
       <w:jc w:val="both"/>
     </w:pPr>
     <w:rPr>
-      <w:rFonts w:asciiTheme="minorHAnsi" w:hAnsiTheme="minorHAnsi" w:cstheme="minorBidi"/>
+      <w:rFonts w:asciiTheme="minorHAnsi" w:eastAsiaTheme="minorEastAsia" w:hAnsiTheme="minorHAnsi" w:cstheme="minorBidi"/>
       <w:kern w:val="2"/>
       <w:sz w:val="21"/>
       <w:szCs w:val="22"/>
@@ -6695,7 +5733,7 @@
     <w:uiPriority w:val="1"/>
     <w:semiHidden/>
     <w:unhideWhenUsed/>
-    <w:rsid w:val="00A43894"/>
+    <w:rsid w:val="003C5CB8"/>
   </w:style>
   <w:style w:type="table" w:default="1" w:styleId="a3">
     <w:name w:val="Normal Table"/>
@@ -6717,7 +5755,7 @@
     <w:uiPriority w:val="99"/>
     <w:semiHidden/>
     <w:unhideWhenUsed/>
-    <w:rsid w:val="00A43894"/>
+    <w:rsid w:val="003C5CB8"/>
   </w:style>
   <w:style w:type="paragraph" w:styleId="a5">
     <w:name w:val="footer"/>

</xml_diff>

<commit_message>
add diyFont update word
</commit_message>
<xml_diff>
--- a/《天天记录》软件需求说明书.docx
+++ b/《天天记录》软件需求说明书.docx
@@ -2137,7 +2137,39 @@
         <w:pStyle w:val="a0"/>
       </w:pPr>
       <w:r>
+        <w:fldChar w:fldCharType="begin"/>
+      </w:r>
+      <w:r>
+        <w:instrText xml:space="preserve"> HYPERLINK "</w:instrText>
+      </w:r>
+      <w:r>
+        <w:instrText>https://www.jianshu.com/p/743d40090944</w:instrText>
+      </w:r>
+      <w:r>
+        <w:instrText xml:space="preserve">" </w:instrText>
+      </w:r>
+      <w:r>
+        <w:fldChar w:fldCharType="separate"/>
+      </w:r>
+      <w:r>
+        <w:rPr>
+          <w:rStyle w:val="ae"/>
+        </w:rPr>
         <w:t>https://www.jianshu.com/p/743d40090944</w:t>
+      </w:r>
+      <w:r>
+        <w:fldChar w:fldCharType="end"/>
+      </w:r>
+    </w:p>
+    <w:p>
+      <w:pPr>
+        <w:pStyle w:val="a0"/>
+        <w:rPr>
+          <w:rFonts w:hint="eastAsia"/>
+        </w:rPr>
+      </w:pPr>
+      <w:r>
+        <w:t>https://blog.csdn.net/qq_33224330/article/details/80224739</w:t>
       </w:r>
       <w:bookmarkStart w:id="5" w:name="_GoBack"/>
       <w:bookmarkEnd w:id="5"/>
@@ -5626,7 +5658,7 @@
   <w:style w:type="paragraph" w:default="1" w:styleId="a">
     <w:name w:val="Normal"/>
     <w:qFormat/>
-    <w:rsid w:val="003C5CB8"/>
+    <w:rsid w:val="00E73975"/>
     <w:pPr>
       <w:widowControl w:val="0"/>
       <w:jc w:val="both"/>
@@ -5733,7 +5765,7 @@
     <w:uiPriority w:val="1"/>
     <w:semiHidden/>
     <w:unhideWhenUsed/>
-    <w:rsid w:val="003C5CB8"/>
+    <w:rsid w:val="00E73975"/>
   </w:style>
   <w:style w:type="table" w:default="1" w:styleId="a3">
     <w:name w:val="Normal Table"/>
@@ -5755,7 +5787,7 @@
     <w:uiPriority w:val="99"/>
     <w:semiHidden/>
     <w:unhideWhenUsed/>
-    <w:rsid w:val="003C5CB8"/>
+    <w:rsid w:val="00E73975"/>
   </w:style>
   <w:style w:type="paragraph" w:styleId="a5">
     <w:name w:val="footer"/>
@@ -6038,6 +6070,29 @@
     </w:pPr>
     <w:rPr>
       <w:sz w:val="18"/>
+    </w:rPr>
+  </w:style>
+  <w:style w:type="character" w:styleId="ae">
+    <w:name w:val="Hyperlink"/>
+    <w:basedOn w:val="a2"/>
+    <w:uiPriority w:val="99"/>
+    <w:unhideWhenUsed/>
+    <w:rsid w:val="00E73975"/>
+    <w:rPr>
+      <w:color w:val="0563C1" w:themeColor="hyperlink"/>
+      <w:u w:val="single"/>
+    </w:rPr>
+  </w:style>
+  <w:style w:type="character" w:styleId="af">
+    <w:name w:val="Unresolved Mention"/>
+    <w:basedOn w:val="a2"/>
+    <w:uiPriority w:val="99"/>
+    <w:semiHidden/>
+    <w:unhideWhenUsed/>
+    <w:rsid w:val="00E73975"/>
+    <w:rPr>
+      <w:color w:val="605E5C"/>
+      <w:shd w:val="clear" w:color="auto" w:fill="E1DFDD"/>
     </w:rPr>
   </w:style>
 </w:styles>

</xml_diff>